<commit_message>
formato titulo y encabezado
</commit_message>
<xml_diff>
--- a/sigset/documentos/Seminario/Informe seminario.docx
+++ b/sigset/documentos/Seminario/Informe seminario.docx
@@ -4,13 +4,6 @@
   <w:body>
     <w:sdt>
       <w:sdtPr>
-        <w:id w:val="2888936"/>
-        <w:docPartObj>
-          <w:docPartGallery w:val="Table of Contents"/>
-          <w:docPartUnique/>
-        </w:docPartObj>
-      </w:sdtPr>
-      <w:sdtEndPr>
         <w:rPr>
           <w:rFonts w:asciiTheme="minorHAnsi" w:eastAsiaTheme="minorHAnsi" w:hAnsiTheme="minorHAnsi" w:cstheme="minorBidi"/>
           <w:b w:val="0"/>
@@ -18,8 +11,14 @@
           <w:color w:val="auto"/>
           <w:sz w:val="22"/>
           <w:szCs w:val="22"/>
+          <w:lang w:val="es-CL"/>
         </w:rPr>
-      </w:sdtEndPr>
+        <w:id w:val="2888936"/>
+        <w:docPartObj>
+          <w:docPartGallery w:val="Table of Contents"/>
+          <w:docPartUnique/>
+        </w:docPartObj>
+      </w:sdtPr>
       <w:sdtContent>
         <w:p>
           <w:pPr>
@@ -36,7 +35,9 @@
               <w:tab w:val="right" w:leader="dot" w:pos="9395"/>
             </w:tabs>
             <w:rPr>
+              <w:rFonts w:eastAsiaTheme="minorEastAsia"/>
               <w:noProof/>
+              <w:lang w:eastAsia="es-CL"/>
             </w:rPr>
           </w:pPr>
           <w:r>
@@ -57,7 +58,7 @@
             </w:rPr>
             <w:fldChar w:fldCharType="separate"/>
           </w:r>
-          <w:hyperlink w:anchor="_Toc239343444" w:history="1">
+          <w:hyperlink w:anchor="_Toc239347616" w:history="1">
             <w:r>
               <w:rPr>
                 <w:rStyle w:val="Hipervnculo"/>
@@ -84,7 +85,7 @@
                 <w:noProof/>
                 <w:webHidden/>
               </w:rPr>
-              <w:instrText xml:space="preserve"> PAGEREF _Toc239343444 \h </w:instrText>
+              <w:instrText xml:space="preserve"> PAGEREF _Toc239347616 \h </w:instrText>
             </w:r>
             <w:r>
               <w:rPr>
@@ -122,10 +123,12 @@
               <w:tab w:val="right" w:leader="dot" w:pos="9395"/>
             </w:tabs>
             <w:rPr>
+              <w:rFonts w:eastAsiaTheme="minorEastAsia"/>
               <w:noProof/>
+              <w:lang w:eastAsia="es-CL"/>
             </w:rPr>
           </w:pPr>
-          <w:hyperlink w:anchor="_Toc239343445" w:history="1">
+          <w:hyperlink w:anchor="_Toc239347617" w:history="1">
             <w:r>
               <w:rPr>
                 <w:rStyle w:val="Hipervnculo"/>
@@ -152,7 +155,7 @@
                 <w:noProof/>
                 <w:webHidden/>
               </w:rPr>
-              <w:instrText xml:space="preserve"> PAGEREF _Toc239343445 \h </w:instrText>
+              <w:instrText xml:space="preserve"> PAGEREF _Toc239347617 \h </w:instrText>
             </w:r>
             <w:r>
               <w:rPr>
@@ -190,10 +193,12 @@
               <w:tab w:val="right" w:leader="dot" w:pos="9395"/>
             </w:tabs>
             <w:rPr>
+              <w:rFonts w:eastAsiaTheme="minorEastAsia"/>
               <w:noProof/>
+              <w:lang w:eastAsia="es-CL"/>
             </w:rPr>
           </w:pPr>
-          <w:hyperlink w:anchor="_Toc239343446" w:history="1">
+          <w:hyperlink w:anchor="_Toc239347618" w:history="1">
             <w:r>
               <w:rPr>
                 <w:rStyle w:val="Hipervnculo"/>
@@ -220,7 +225,7 @@
                 <w:noProof/>
                 <w:webHidden/>
               </w:rPr>
-              <w:instrText xml:space="preserve"> PAGEREF _Toc239343446 \h </w:instrText>
+              <w:instrText xml:space="preserve"> PAGEREF _Toc239347618 \h </w:instrText>
             </w:r>
             <w:r>
               <w:rPr>
@@ -241,6 +246,76 @@
                 <w:webHidden/>
               </w:rPr>
               <w:t>2</w:t>
+            </w:r>
+            <w:r>
+              <w:rPr>
+                <w:noProof/>
+                <w:webHidden/>
+              </w:rPr>
+              <w:fldChar w:fldCharType="end"/>
+            </w:r>
+          </w:hyperlink>
+        </w:p>
+        <w:p>
+          <w:pPr>
+            <w:pStyle w:val="TDC1"/>
+            <w:tabs>
+              <w:tab w:val="right" w:leader="dot" w:pos="9395"/>
+            </w:tabs>
+            <w:rPr>
+              <w:rFonts w:eastAsiaTheme="minorEastAsia"/>
+              <w:noProof/>
+              <w:lang w:eastAsia="es-CL"/>
+            </w:rPr>
+          </w:pPr>
+          <w:hyperlink w:anchor="_Toc239347619" w:history="1">
+            <w:r>
+              <w:rPr>
+                <w:rStyle w:val="Hipervnculo"/>
+                <w:noProof/>
+              </w:rPr>
+              <w:t>Capítulo  II</w:t>
+            </w:r>
+            <w:r>
+              <w:rPr>
+                <w:noProof/>
+                <w:webHidden/>
+              </w:rPr>
+              <w:tab/>
+            </w:r>
+            <w:r>
+              <w:rPr>
+                <w:noProof/>
+                <w:webHidden/>
+              </w:rPr>
+              <w:fldChar w:fldCharType="begin"/>
+            </w:r>
+            <w:r>
+              <w:rPr>
+                <w:noProof/>
+                <w:webHidden/>
+              </w:rPr>
+              <w:instrText xml:space="preserve"> PAGEREF _Toc239347619 \h </w:instrText>
+            </w:r>
+            <w:r>
+              <w:rPr>
+                <w:noProof/>
+                <w:webHidden/>
+              </w:rPr>
+            </w:r>
+            <w:r>
+              <w:rPr>
+                <w:noProof/>
+                <w:webHidden/>
+              </w:rPr>
+              <w:fldChar w:fldCharType="separate"/>
+            </w:r>
+            <w:r>
+              <w:rPr>
+                <w:noProof/>
+                <w:webHidden/>
+              </w:rPr>
+              <w:t>3</w:t>
             </w:r>
             <w:r>
               <w:rPr>
@@ -288,28 +363,41 @@
       <w:pPr>
         <w:pStyle w:val="Ttulo1"/>
       </w:pPr>
-      <w:bookmarkStart w:id="0" w:name="_Toc239343444"/>
+      <w:bookmarkStart w:id="0" w:name="_Ref239347227"/>
+      <w:bookmarkStart w:id="1" w:name="_Ref239347460"/>
+      <w:bookmarkStart w:id="2" w:name="_Toc239347616"/>
       <w:r>
         <w:lastRenderedPageBreak/>
-        <w:t>Capítulo I</w:t>
+        <w:t xml:space="preserve">Capítulo </w:t>
       </w:r>
       <w:bookmarkEnd w:id="0"/>
+      <w:bookmarkEnd w:id="1"/>
+      <w:bookmarkEnd w:id="2"/>
+      <w:r>
+        <w:t>I: Introducción</w:t>
+      </w:r>
     </w:p>
     <w:p>
       <w:pPr>
         <w:pStyle w:val="Ttulo2"/>
       </w:pPr>
-      <w:bookmarkStart w:id="1" w:name="_Toc239343445"/>
+      <w:bookmarkStart w:id="3" w:name="_Toc239347617"/>
       <w:r>
         <w:t xml:space="preserve">1. </w:t>
       </w:r>
       <w:r>
-        <w:t>Formulación y delimitación del problema en estudio</w:t>
+        <w:t xml:space="preserve">Formulación y </w:t>
+      </w:r>
+      <w:r>
+        <w:t>delimitación</w:t>
+      </w:r>
+      <w:r>
+        <w:t xml:space="preserve"> del problema en estudio</w:t>
       </w:r>
       <w:r>
         <w:t>.</w:t>
       </w:r>
-      <w:bookmarkEnd w:id="1"/>
+      <w:bookmarkEnd w:id="3"/>
     </w:p>
     <w:p>
       <w:pPr>
@@ -318,11 +406,11 @@
           <w:u w:val="single"/>
         </w:rPr>
       </w:pPr>
-      <w:bookmarkStart w:id="2" w:name="_Toc239343446"/>
+      <w:bookmarkStart w:id="4" w:name="_Toc239347618"/>
       <w:r>
         <w:t>1.1 Descripción de la organización.</w:t>
       </w:r>
-      <w:bookmarkEnd w:id="2"/>
+      <w:bookmarkEnd w:id="4"/>
     </w:p>
     <w:p>
       <w:pPr>
@@ -409,46 +497,10 @@
         <w:t>Si bien todas las empresas tienen estas metodologías de trabajo no todas aplican las mismas políticas lo que nos indica que los procesos son similares pero las necesidades varían dependiendo de cada empresa.</w:t>
       </w:r>
     </w:p>
-    <w:p>
-      <w:pPr>
-        <w:pStyle w:val="Prrafodelista"/>
-        <w:ind w:left="0"/>
-        <w:jc w:val="both"/>
-      </w:pPr>
-    </w:p>
-    <w:p>
-      <w:pPr>
-        <w:pStyle w:val="Prrafodelista"/>
-        <w:jc w:val="both"/>
-      </w:pPr>
-    </w:p>
-    <w:p>
-      <w:pPr>
-        <w:jc w:val="both"/>
-      </w:pPr>
-    </w:p>
-    <w:p>
-      <w:pPr>
-        <w:jc w:val="both"/>
-      </w:pPr>
-    </w:p>
-    <w:p>
-      <w:pPr>
-        <w:jc w:val="both"/>
-      </w:pPr>
-    </w:p>
-    <w:p>
-      <w:pPr>
-        <w:jc w:val="both"/>
-      </w:pPr>
-    </w:p>
-    <w:p/>
-    <w:p/>
-    <w:p/>
-    <w:p/>
     <w:p/>
     <w:sectPr>
       <w:headerReference w:type="default" r:id="rId8"/>
+      <w:footerReference w:type="default" r:id="rId9"/>
       <w:pgSz w:w="12240" w:h="15840"/>
       <w:pgMar w:top="1418" w:right="1134" w:bottom="1418" w:left="1701" w:header="720" w:footer="720" w:gutter="0"/>
       <w:cols w:space="720"/>
@@ -483,6 +535,47 @@
 </w:endnotes>
 </file>
 
+<file path=word/footer1.xml><?xml version="1.0" encoding="utf-8"?>
+<w:ftr xmlns:ve="http://schemas.openxmlformats.org/markup-compatibility/2006" xmlns:o="urn:schemas-microsoft-com:office:office" xmlns:r="http://schemas.openxmlformats.org/officeDocument/2006/relationships" xmlns:m="http://schemas.openxmlformats.org/officeDocument/2006/math" xmlns:v="urn:schemas-microsoft-com:vml" xmlns:wp="http://schemas.openxmlformats.org/drawingml/2006/wordprocessingDrawing" xmlns:w10="urn:schemas-microsoft-com:office:word" xmlns:w="http://schemas.openxmlformats.org/wordprocessingml/2006/main" xmlns:wne="http://schemas.microsoft.com/office/word/2006/wordml">
+  <w:p>
+    <w:pPr>
+      <w:pStyle w:val="Piedepgina"/>
+      <w:pBdr>
+        <w:top w:val="single" w:sz="4" w:space="1" w:color="auto"/>
+      </w:pBdr>
+      <w:jc w:val="right"/>
+    </w:pPr>
+    <w:r>
+      <w:t xml:space="preserve">Página  </w:t>
+    </w:r>
+    <w:sdt>
+      <w:sdtPr>
+        <w:id w:val="1428748"/>
+        <w:docPartObj>
+          <w:docPartGallery w:val="Page Numbers (Bottom of Page)"/>
+          <w:docPartUnique/>
+        </w:docPartObj>
+      </w:sdtPr>
+      <w:sdtContent>
+        <w:fldSimple w:instr=" PAGE   \* MERGEFORMAT ">
+          <w:r>
+            <w:rPr>
+              <w:noProof/>
+            </w:rPr>
+            <w:t>1</w:t>
+          </w:r>
+        </w:fldSimple>
+      </w:sdtContent>
+    </w:sdt>
+  </w:p>
+  <w:p>
+    <w:pPr>
+      <w:pStyle w:val="Piedepgina"/>
+    </w:pPr>
+  </w:p>
+</w:ftr>
+</file>
+
 <file path=word/footnotes.xml><?xml version="1.0" encoding="utf-8"?>
 <w:footnotes xmlns:ve="http://schemas.openxmlformats.org/markup-compatibility/2006" xmlns:o="urn:schemas-microsoft-com:office:office" xmlns:r="http://schemas.openxmlformats.org/officeDocument/2006/relationships" xmlns:m="http://schemas.openxmlformats.org/officeDocument/2006/math" xmlns:v="urn:schemas-microsoft-com:vml" xmlns:wp="http://schemas.openxmlformats.org/drawingml/2006/wordprocessingDrawing" xmlns:w10="urn:schemas-microsoft-com:office:word" xmlns:w="http://schemas.openxmlformats.org/wordprocessingml/2006/main" xmlns:wne="http://schemas.microsoft.com/office/word/2006/wordml">
   <w:footnote w:type="separator" w:id="-1">
@@ -512,20 +605,93 @@
 <w:hdr xmlns:ve="http://schemas.openxmlformats.org/markup-compatibility/2006" xmlns:o="urn:schemas-microsoft-com:office:office" xmlns:r="http://schemas.openxmlformats.org/officeDocument/2006/relationships" xmlns:m="http://schemas.openxmlformats.org/officeDocument/2006/math" xmlns:v="urn:schemas-microsoft-com:vml" xmlns:wp="http://schemas.openxmlformats.org/drawingml/2006/wordprocessingDrawing" xmlns:w10="urn:schemas-microsoft-com:office:word" xmlns:w="http://schemas.openxmlformats.org/wordprocessingml/2006/main" xmlns:wne="http://schemas.microsoft.com/office/word/2006/wordml">
   <w:p>
     <w:pPr>
-      <w:pStyle w:val="Encabezado"/>
-    </w:pPr>
-  </w:p>
-  <w:p>
-    <w:pPr>
-      <w:pStyle w:val="Encabezado"/>
+      <w:pStyle w:val="Subttulo"/>
+      <w:pBdr>
+        <w:bottom w:val="single" w:sz="4" w:space="1" w:color="auto"/>
+      </w:pBdr>
+      <w:rPr>
+        <w:i w:val="0"/>
+        <w:color w:val="auto"/>
+        <w:lang w:val="en-US"/>
+      </w:rPr>
     </w:pPr>
     <w:r>
+      <w:rPr>
+        <w:i w:val="0"/>
+        <w:noProof/>
+        <w:color w:val="auto"/>
+        <w:lang w:eastAsia="es-CL"/>
+      </w:rPr>
+      <w:drawing>
+        <wp:anchor distT="0" distB="0" distL="114300" distR="114300" simplePos="0" relativeHeight="251658240" behindDoc="0" locked="0" layoutInCell="1" allowOverlap="1">
+          <wp:simplePos x="0" y="0"/>
+          <wp:positionH relativeFrom="column">
+            <wp:posOffset>3015615</wp:posOffset>
+          </wp:positionH>
+          <wp:positionV relativeFrom="paragraph">
+            <wp:posOffset>-171450</wp:posOffset>
+          </wp:positionV>
+          <wp:extent cx="3114675" cy="352425"/>
+          <wp:effectExtent l="19050" t="0" r="9525" b="0"/>
+          <wp:wrapNone/>
+          <wp:docPr id="1" name="Imagen 1" descr="Logo"/>
+          <wp:cNvGraphicFramePr>
+            <a:graphicFrameLocks xmlns:a="http://schemas.openxmlformats.org/drawingml/2006/main" noChangeAspect="1"/>
+          </wp:cNvGraphicFramePr>
+          <a:graphic xmlns:a="http://schemas.openxmlformats.org/drawingml/2006/main">
+            <a:graphicData uri="http://schemas.openxmlformats.org/drawingml/2006/picture">
+              <pic:pic xmlns:pic="http://schemas.openxmlformats.org/drawingml/2006/picture">
+                <pic:nvPicPr>
+                  <pic:cNvPr id="0" name="Picture 1" descr="Logo"/>
+                  <pic:cNvPicPr>
+                    <a:picLocks noChangeAspect="1" noChangeArrowheads="1"/>
+                  </pic:cNvPicPr>
+                </pic:nvPicPr>
+                <pic:blipFill>
+                  <a:blip r:embed="rId1"/>
+                  <a:srcRect/>
+                  <a:stretch>
+                    <a:fillRect/>
+                  </a:stretch>
+                </pic:blipFill>
+                <pic:spPr bwMode="auto">
+                  <a:xfrm>
+                    <a:off x="0" y="0"/>
+                    <a:ext cx="3114675" cy="352425"/>
+                  </a:xfrm>
+                  <a:prstGeom prst="rect">
+                    <a:avLst/>
+                  </a:prstGeom>
+                  <a:noFill/>
+                </pic:spPr>
+              </pic:pic>
+            </a:graphicData>
+          </a:graphic>
+        </wp:anchor>
+      </w:drawing>
+    </w:r>
+    <w:r>
+      <w:rPr>
+        <w:i w:val="0"/>
+        <w:color w:val="auto"/>
+        <w:lang w:val="en-US"/>
+      </w:rPr>
       <w:fldChar w:fldCharType="begin"/>
     </w:r>
     <w:r>
-      <w:instrText xml:space="preserve"> TITLE  \* Upper  \* MERGEFORMAT </w:instrText>
+      <w:rPr>
+        <w:i w:val="0"/>
+        <w:color w:val="auto"/>
+        <w:lang w:val="en-US"/>
+      </w:rPr>
+      <w:instrText xml:space="preserve"> STYLEREF  "Título 1"  \* MERGEFORMAT </w:instrText>
     </w:r>
     <w:r>
+      <w:rPr>
+        <w:i w:val="0"/>
+        <w:color w:val="auto"/>
+        <w:lang w:val="en-US"/>
+      </w:rPr>
       <w:fldChar w:fldCharType="end"/>
     </w:r>
   </w:p>
@@ -812,6 +978,7 @@
   <w:style w:type="paragraph" w:default="1" w:styleId="Normal">
     <w:name w:val="Normal"/>
     <w:qFormat/>
+    <w:rsid w:val="00062123"/>
   </w:style>
   <w:style w:type="paragraph" w:styleId="Ttulo1">
     <w:name w:val="heading 1"/>
@@ -1033,7 +1200,6 @@
     <w:basedOn w:val="Normal"/>
     <w:link w:val="PiedepginaCar"/>
     <w:uiPriority w:val="99"/>
-    <w:semiHidden/>
     <w:unhideWhenUsed/>
     <w:rsid w:val="007B4750"/>
     <w:pPr>
@@ -1049,7 +1215,6 @@
     <w:basedOn w:val="Fuentedeprrafopredeter"/>
     <w:link w:val="Piedepgina"/>
     <w:uiPriority w:val="99"/>
-    <w:semiHidden/>
     <w:rsid w:val="007B4750"/>
   </w:style>
   <w:style w:type="paragraph" w:styleId="Textodeglobo">
@@ -1145,6 +1310,55 @@
     <w:rPr>
       <w:color w:val="0000FF" w:themeColor="hyperlink"/>
       <w:u w:val="single"/>
+    </w:rPr>
+  </w:style>
+  <w:style w:type="character" w:styleId="Textodelmarcadordeposicin">
+    <w:name w:val="Placeholder Text"/>
+    <w:basedOn w:val="Fuentedeprrafopredeter"/>
+    <w:uiPriority w:val="99"/>
+    <w:semiHidden/>
+    <w:rsid w:val="00752548"/>
+    <w:rPr>
+      <w:color w:val="808080"/>
+    </w:rPr>
+  </w:style>
+  <w:style w:type="paragraph" w:styleId="Subttulo">
+    <w:name w:val="Subtitle"/>
+    <w:basedOn w:val="Normal"/>
+    <w:next w:val="Normal"/>
+    <w:link w:val="SubttuloCar"/>
+    <w:uiPriority w:val="11"/>
+    <w:qFormat/>
+    <w:rsid w:val="000B02D8"/>
+    <w:pPr>
+      <w:numPr>
+        <w:ilvl w:val="1"/>
+      </w:numPr>
+    </w:pPr>
+    <w:rPr>
+      <w:rFonts w:asciiTheme="majorHAnsi" w:eastAsiaTheme="majorEastAsia" w:hAnsiTheme="majorHAnsi" w:cstheme="majorBidi"/>
+      <w:i/>
+      <w:iCs/>
+      <w:color w:val="4F81BD" w:themeColor="accent1"/>
+      <w:spacing w:val="15"/>
+      <w:sz w:val="24"/>
+      <w:szCs w:val="24"/>
+    </w:rPr>
+  </w:style>
+  <w:style w:type="character" w:customStyle="1" w:styleId="SubttuloCar">
+    <w:name w:val="Subtítulo Car"/>
+    <w:basedOn w:val="Fuentedeprrafopredeter"/>
+    <w:link w:val="Subttulo"/>
+    <w:uiPriority w:val="11"/>
+    <w:rsid w:val="000B02D8"/>
+    <w:rPr>
+      <w:rFonts w:asciiTheme="majorHAnsi" w:eastAsiaTheme="majorEastAsia" w:hAnsiTheme="majorHAnsi" w:cstheme="majorBidi"/>
+      <w:i/>
+      <w:iCs/>
+      <w:color w:val="4F81BD" w:themeColor="accent1"/>
+      <w:spacing w:val="15"/>
+      <w:sz w:val="24"/>
+      <w:szCs w:val="24"/>
     </w:rPr>
   </w:style>
 </w:styles>
@@ -1201,6 +1415,7 @@
   <w:rsids>
     <w:rsidRoot w:val="00A22CCA"/>
     <w:rsid w:val="00A22CCA"/>
+    <w:rsid w:val="00B634EA"/>
     <w:rsid w:val="00CF7D57"/>
   </w:rsids>
   <m:mathPr>
@@ -1382,6 +1597,7 @@
   <w:style w:type="paragraph" w:default="1" w:styleId="Normal">
     <w:name w:val="Normal"/>
     <w:qFormat/>
+    <w:rsid w:val="00B634EA"/>
   </w:style>
   <w:style w:type="character" w:default="1" w:styleId="Fuentedeprrafopredeter">
     <w:name w:val="Default Paragraph Font"/>
@@ -1434,6 +1650,60 @@
   <w:style w:type="paragraph" w:customStyle="1" w:styleId="05BA587E74884347B8122F9DE8F0A206">
     <w:name w:val="05BA587E74884347B8122F9DE8F0A206"/>
     <w:rsid w:val="00A22CCA"/>
+  </w:style>
+  <w:style w:type="character" w:styleId="Textodelmarcadordeposicin">
+    <w:name w:val="Placeholder Text"/>
+    <w:basedOn w:val="Fuentedeprrafopredeter"/>
+    <w:uiPriority w:val="99"/>
+    <w:semiHidden/>
+    <w:rsid w:val="00B634EA"/>
+    <w:rPr>
+      <w:color w:val="808080"/>
+    </w:rPr>
+  </w:style>
+  <w:style w:type="paragraph" w:customStyle="1" w:styleId="59E11FE2B37545E98BCA68906349A902">
+    <w:name w:val="59E11FE2B37545E98BCA68906349A902"/>
+    <w:rsid w:val="00B634EA"/>
+  </w:style>
+  <w:style w:type="paragraph" w:customStyle="1" w:styleId="7B09E631FFE74D499CD090CDFCC52DDE">
+    <w:name w:val="7B09E631FFE74D499CD090CDFCC52DDE"/>
+    <w:rsid w:val="00B634EA"/>
+  </w:style>
+  <w:style w:type="paragraph" w:customStyle="1" w:styleId="3AF69FE4E3174A5E930C1F2492D6299A">
+    <w:name w:val="3AF69FE4E3174A5E930C1F2492D6299A"/>
+    <w:rsid w:val="00B634EA"/>
+  </w:style>
+  <w:style w:type="paragraph" w:customStyle="1" w:styleId="DEEAF5E291484C1DA3BA1001FE3DE967">
+    <w:name w:val="DEEAF5E291484C1DA3BA1001FE3DE967"/>
+    <w:rsid w:val="00B634EA"/>
+  </w:style>
+  <w:style w:type="paragraph" w:customStyle="1" w:styleId="F6BD6D5009AD407BAB7A5C33722F4F55">
+    <w:name w:val="F6BD6D5009AD407BAB7A5C33722F4F55"/>
+    <w:rsid w:val="00B634EA"/>
+  </w:style>
+  <w:style w:type="paragraph" w:customStyle="1" w:styleId="2A549978FA1E457AA4CD572F3FCF259C">
+    <w:name w:val="2A549978FA1E457AA4CD572F3FCF259C"/>
+    <w:rsid w:val="00B634EA"/>
+  </w:style>
+  <w:style w:type="paragraph" w:customStyle="1" w:styleId="86516784CD66412A9305D3241CB96B64">
+    <w:name w:val="86516784CD66412A9305D3241CB96B64"/>
+    <w:rsid w:val="00B634EA"/>
+  </w:style>
+  <w:style w:type="paragraph" w:customStyle="1" w:styleId="462F604BA30F48368EE7FA5B233BDCBC">
+    <w:name w:val="462F604BA30F48368EE7FA5B233BDCBC"/>
+    <w:rsid w:val="00B634EA"/>
+  </w:style>
+  <w:style w:type="paragraph" w:customStyle="1" w:styleId="ABDC3D9D800E48E980055EB314FDE5BB">
+    <w:name w:val="ABDC3D9D800E48E980055EB314FDE5BB"/>
+    <w:rsid w:val="00B634EA"/>
+  </w:style>
+  <w:style w:type="paragraph" w:customStyle="1" w:styleId="01252FF8E046466CA2F7B7C75E547B74">
+    <w:name w:val="01252FF8E046466CA2F7B7C75E547B74"/>
+    <w:rsid w:val="00B634EA"/>
+  </w:style>
+  <w:style w:type="paragraph" w:customStyle="1" w:styleId="BF84C772DF4849DA9A8836F0E480165B">
+    <w:name w:val="BF84C772DF4849DA9A8836F0E480165B"/>
+    <w:rsid w:val="00B634EA"/>
   </w:style>
 </w:styles>
 </file>
@@ -1732,7 +2002,7 @@
 </file>
 
 <file path=customXml/itemProps1.xml><?xml version="1.0" encoding="utf-8"?>
-<ds:datastoreItem xmlns:ds="http://schemas.openxmlformats.org/officeDocument/2006/customXml" ds:itemID="{DCD716E5-A194-48DE-BB73-00FB38E25495}">
+<ds:datastoreItem xmlns:ds="http://schemas.openxmlformats.org/officeDocument/2006/customXml" ds:itemID="{2BAF4253-419F-4D24-BFFF-CA5857E1C38F}">
   <ds:schemaRefs>
     <ds:schemaRef ds:uri="http://schemas.openxmlformats.org/officeDocument/2006/bibliography"/>
   </ds:schemaRefs>

</xml_diff>

<commit_message>
agregado descripcion del problema
</commit_message>
<xml_diff>
--- a/sigset/documentos/Seminario/Informe seminario.docx
+++ b/sigset/documentos/Seminario/Informe seminario.docx
@@ -4,13 +4,6 @@
   <w:body>
     <w:sdt>
       <w:sdtPr>
-        <w:id w:val="9349628"/>
-        <w:docPartObj>
-          <w:docPartGallery w:val="Table of Contents"/>
-          <w:docPartUnique/>
-        </w:docPartObj>
-      </w:sdtPr>
-      <w:sdtEndPr>
         <w:rPr>
           <w:rFonts w:asciiTheme="minorHAnsi" w:eastAsiaTheme="minorHAnsi" w:hAnsiTheme="minorHAnsi" w:cstheme="minorBidi"/>
           <w:b w:val="0"/>
@@ -18,8 +11,14 @@
           <w:color w:val="auto"/>
           <w:sz w:val="22"/>
           <w:szCs w:val="22"/>
+          <w:lang w:val="es-CL"/>
         </w:rPr>
-      </w:sdtEndPr>
+        <w:id w:val="9349628"/>
+        <w:docPartObj>
+          <w:docPartGallery w:val="Table of Contents"/>
+          <w:docPartUnique/>
+        </w:docPartObj>
+      </w:sdtPr>
       <w:sdtContent>
         <w:p>
           <w:pPr>
@@ -59,7 +58,7 @@
             </w:rPr>
             <w:fldChar w:fldCharType="separate"/>
           </w:r>
-          <w:hyperlink w:anchor="_Toc239354373" w:history="1">
+          <w:hyperlink w:anchor="_Toc239355520" w:history="1">
             <w:r>
               <w:rPr>
                 <w:rStyle w:val="Hipervnculo"/>
@@ -86,7 +85,7 @@
                 <w:noProof/>
                 <w:webHidden/>
               </w:rPr>
-              <w:instrText xml:space="preserve"> PAGEREF _Toc239354373 \h </w:instrText>
+              <w:instrText xml:space="preserve"> PAGEREF _Toc239355520 \h </w:instrText>
             </w:r>
             <w:r>
               <w:rPr>
@@ -129,7 +128,7 @@
               <w:lang w:eastAsia="es-CL"/>
             </w:rPr>
           </w:pPr>
-          <w:hyperlink w:anchor="_Toc239354374" w:history="1">
+          <w:hyperlink w:anchor="_Toc239355521" w:history="1">
             <w:r>
               <w:rPr>
                 <w:rStyle w:val="Hipervnculo"/>
@@ -156,7 +155,7 @@
                 <w:noProof/>
                 <w:webHidden/>
               </w:rPr>
-              <w:instrText xml:space="preserve"> PAGEREF _Toc239354374 \h </w:instrText>
+              <w:instrText xml:space="preserve"> PAGEREF _Toc239355521 \h </w:instrText>
             </w:r>
             <w:r>
               <w:rPr>
@@ -199,7 +198,7 @@
               <w:lang w:eastAsia="es-CL"/>
             </w:rPr>
           </w:pPr>
-          <w:hyperlink w:anchor="_Toc239354375" w:history="1">
+          <w:hyperlink w:anchor="_Toc239355522" w:history="1">
             <w:r>
               <w:rPr>
                 <w:rStyle w:val="Hipervnculo"/>
@@ -226,7 +225,7 @@
                 <w:noProof/>
                 <w:webHidden/>
               </w:rPr>
-              <w:instrText xml:space="preserve"> PAGEREF _Toc239354375 \h </w:instrText>
+              <w:instrText xml:space="preserve"> PAGEREF _Toc239355522 \h </w:instrText>
             </w:r>
             <w:r>
               <w:rPr>
@@ -269,7 +268,7 @@
               <w:lang w:eastAsia="es-CL"/>
             </w:rPr>
           </w:pPr>
-          <w:hyperlink w:anchor="_Toc239354376" w:history="1">
+          <w:hyperlink w:anchor="_Toc239355523" w:history="1">
             <w:r>
               <w:rPr>
                 <w:rStyle w:val="Hipervnculo"/>
@@ -296,7 +295,7 @@
                 <w:noProof/>
                 <w:webHidden/>
               </w:rPr>
-              <w:instrText xml:space="preserve"> PAGEREF _Toc239354376 \h </w:instrText>
+              <w:instrText xml:space="preserve"> PAGEREF _Toc239355523 \h </w:instrText>
             </w:r>
             <w:r>
               <w:rPr>
@@ -339,7 +338,7 @@
               <w:lang w:eastAsia="es-CL"/>
             </w:rPr>
           </w:pPr>
-          <w:hyperlink w:anchor="_Toc239354377" w:history="1">
+          <w:hyperlink w:anchor="_Toc239355524" w:history="1">
             <w:r>
               <w:rPr>
                 <w:rStyle w:val="Hipervnculo"/>
@@ -366,7 +365,7 @@
                 <w:noProof/>
                 <w:webHidden/>
               </w:rPr>
-              <w:instrText xml:space="preserve"> PAGEREF _Toc239354377 \h </w:instrText>
+              <w:instrText xml:space="preserve"> PAGEREF _Toc239355524 \h </w:instrText>
             </w:r>
             <w:r>
               <w:rPr>
@@ -409,7 +408,7 @@
               <w:lang w:eastAsia="es-CL"/>
             </w:rPr>
           </w:pPr>
-          <w:hyperlink w:anchor="_Toc239354378" w:history="1">
+          <w:hyperlink w:anchor="_Toc239355525" w:history="1">
             <w:r>
               <w:rPr>
                 <w:rStyle w:val="Hipervnculo"/>
@@ -436,7 +435,7 @@
                 <w:noProof/>
                 <w:webHidden/>
               </w:rPr>
-              <w:instrText xml:space="preserve"> PAGEREF _Toc239354378 \h </w:instrText>
+              <w:instrText xml:space="preserve"> PAGEREF _Toc239355525 \h </w:instrText>
             </w:r>
             <w:r>
               <w:rPr>
@@ -479,7 +478,7 @@
               <w:lang w:eastAsia="es-CL"/>
             </w:rPr>
           </w:pPr>
-          <w:hyperlink w:anchor="_Toc239354379" w:history="1">
+          <w:hyperlink w:anchor="_Toc239355526" w:history="1">
             <w:r>
               <w:rPr>
                 <w:rStyle w:val="Hipervnculo"/>
@@ -506,7 +505,7 @@
                 <w:noProof/>
                 <w:webHidden/>
               </w:rPr>
-              <w:instrText xml:space="preserve"> PAGEREF _Toc239354379 \h </w:instrText>
+              <w:instrText xml:space="preserve"> PAGEREF _Toc239355526 \h </w:instrText>
             </w:r>
             <w:r>
               <w:rPr>
@@ -549,7 +548,7 @@
               <w:lang w:eastAsia="es-CL"/>
             </w:rPr>
           </w:pPr>
-          <w:hyperlink w:anchor="_Toc239354380" w:history="1">
+          <w:hyperlink w:anchor="_Toc239355527" w:history="1">
             <w:r>
               <w:rPr>
                 <w:rStyle w:val="Hipervnculo"/>
@@ -576,7 +575,7 @@
                 <w:noProof/>
                 <w:webHidden/>
               </w:rPr>
-              <w:instrText xml:space="preserve"> PAGEREF _Toc239354380 \h </w:instrText>
+              <w:instrText xml:space="preserve"> PAGEREF _Toc239355527 \h </w:instrText>
             </w:r>
             <w:r>
               <w:rPr>
@@ -619,7 +618,7 @@
               <w:lang w:eastAsia="es-CL"/>
             </w:rPr>
           </w:pPr>
-          <w:hyperlink w:anchor="_Toc239354381" w:history="1">
+          <w:hyperlink w:anchor="_Toc239355528" w:history="1">
             <w:r>
               <w:rPr>
                 <w:rStyle w:val="Hipervnculo"/>
@@ -646,7 +645,7 @@
                 <w:noProof/>
                 <w:webHidden/>
               </w:rPr>
-              <w:instrText xml:space="preserve"> PAGEREF _Toc239354381 \h </w:instrText>
+              <w:instrText xml:space="preserve"> PAGEREF _Toc239355528 \h </w:instrText>
             </w:r>
             <w:r>
               <w:rPr>
@@ -689,7 +688,7 @@
               <w:lang w:eastAsia="es-CL"/>
             </w:rPr>
           </w:pPr>
-          <w:hyperlink w:anchor="_Toc239354382" w:history="1">
+          <w:hyperlink w:anchor="_Toc239355529" w:history="1">
             <w:r>
               <w:rPr>
                 <w:rStyle w:val="Hipervnculo"/>
@@ -716,7 +715,7 @@
                 <w:noProof/>
                 <w:webHidden/>
               </w:rPr>
-              <w:instrText xml:space="preserve"> PAGEREF _Toc239354382 \h </w:instrText>
+              <w:instrText xml:space="preserve"> PAGEREF _Toc239355529 \h </w:instrText>
             </w:r>
             <w:r>
               <w:rPr>
@@ -759,13 +758,13 @@
               <w:lang w:eastAsia="es-CL"/>
             </w:rPr>
           </w:pPr>
-          <w:hyperlink w:anchor="_Toc239354383" w:history="1">
+          <w:hyperlink w:anchor="_Toc239355530" w:history="1">
             <w:r>
               <w:rPr>
                 <w:rStyle w:val="Hipervnculo"/>
                 <w:noProof/>
               </w:rPr>
-              <w:t>1.1.3.5 Recurso Humanos.</w:t>
+              <w:t>1.1.3.5 Recursos Humanos.</w:t>
             </w:r>
             <w:r>
               <w:rPr>
@@ -786,7 +785,7 @@
                 <w:noProof/>
                 <w:webHidden/>
               </w:rPr>
-              <w:instrText xml:space="preserve"> PAGEREF _Toc239354383 \h </w:instrText>
+              <w:instrText xml:space="preserve"> PAGEREF _Toc239355530 \h </w:instrText>
             </w:r>
             <w:r>
               <w:rPr>
@@ -829,7 +828,7 @@
               <w:lang w:eastAsia="es-CL"/>
             </w:rPr>
           </w:pPr>
-          <w:hyperlink w:anchor="_Toc239354384" w:history="1">
+          <w:hyperlink w:anchor="_Toc239355531" w:history="1">
             <w:r>
               <w:rPr>
                 <w:rStyle w:val="Hipervnculo"/>
@@ -856,7 +855,7 @@
                 <w:noProof/>
                 <w:webHidden/>
               </w:rPr>
-              <w:instrText xml:space="preserve"> PAGEREF _Toc239354384 \h </w:instrText>
+              <w:instrText xml:space="preserve"> PAGEREF _Toc239355531 \h </w:instrText>
             </w:r>
             <w:r>
               <w:rPr>
@@ -877,6 +876,300 @@
                 <w:webHidden/>
               </w:rPr>
               <w:t>3</w:t>
+            </w:r>
+            <w:r>
+              <w:rPr>
+                <w:noProof/>
+                <w:webHidden/>
+              </w:rPr>
+              <w:fldChar w:fldCharType="end"/>
+            </w:r>
+          </w:hyperlink>
+        </w:p>
+        <w:p>
+          <w:pPr>
+            <w:pStyle w:val="TDC3"/>
+            <w:tabs>
+              <w:tab w:val="right" w:leader="dot" w:pos="9395"/>
+            </w:tabs>
+            <w:rPr>
+              <w:rFonts w:eastAsiaTheme="minorEastAsia"/>
+              <w:noProof/>
+              <w:lang w:eastAsia="es-CL"/>
+            </w:rPr>
+          </w:pPr>
+          <w:hyperlink w:anchor="_Toc239355532" w:history="1">
+            <w:r>
+              <w:rPr>
+                <w:rStyle w:val="Hipervnculo"/>
+                <w:noProof/>
+              </w:rPr>
+              <w:t>1.2 Descripción de la empre</w:t>
+            </w:r>
+            <w:r>
+              <w:rPr>
+                <w:rStyle w:val="Hipervnculo"/>
+                <w:noProof/>
+              </w:rPr>
+              <w:t>s</w:t>
+            </w:r>
+            <w:r>
+              <w:rPr>
+                <w:rStyle w:val="Hipervnculo"/>
+                <w:noProof/>
+              </w:rPr>
+              <w:t>a.</w:t>
+            </w:r>
+            <w:r>
+              <w:rPr>
+                <w:noProof/>
+                <w:webHidden/>
+              </w:rPr>
+              <w:tab/>
+            </w:r>
+            <w:r>
+              <w:rPr>
+                <w:noProof/>
+                <w:webHidden/>
+              </w:rPr>
+              <w:fldChar w:fldCharType="begin"/>
+            </w:r>
+            <w:r>
+              <w:rPr>
+                <w:noProof/>
+                <w:webHidden/>
+              </w:rPr>
+              <w:instrText xml:space="preserve"> PAGEREF _Toc239355532 \h </w:instrText>
+            </w:r>
+            <w:r>
+              <w:rPr>
+                <w:noProof/>
+                <w:webHidden/>
+              </w:rPr>
+            </w:r>
+            <w:r>
+              <w:rPr>
+                <w:noProof/>
+                <w:webHidden/>
+              </w:rPr>
+              <w:fldChar w:fldCharType="separate"/>
+            </w:r>
+            <w:r>
+              <w:rPr>
+                <w:noProof/>
+                <w:webHidden/>
+              </w:rPr>
+              <w:t>3</w:t>
+            </w:r>
+            <w:r>
+              <w:rPr>
+                <w:noProof/>
+                <w:webHidden/>
+              </w:rPr>
+              <w:fldChar w:fldCharType="end"/>
+            </w:r>
+          </w:hyperlink>
+        </w:p>
+        <w:p>
+          <w:pPr>
+            <w:pStyle w:val="TDC1"/>
+            <w:tabs>
+              <w:tab w:val="right" w:leader="dot" w:pos="9395"/>
+            </w:tabs>
+            <w:rPr>
+              <w:rFonts w:eastAsiaTheme="minorEastAsia"/>
+              <w:noProof/>
+              <w:lang w:eastAsia="es-CL"/>
+            </w:rPr>
+          </w:pPr>
+          <w:hyperlink w:anchor="_Toc239355533" w:history="1">
+            <w:r>
+              <w:rPr>
+                <w:rStyle w:val="Hipervnculo"/>
+                <w:noProof/>
+              </w:rPr>
+              <w:t>Capítulo II: Objetivos</w:t>
+            </w:r>
+            <w:r>
+              <w:rPr>
+                <w:noProof/>
+                <w:webHidden/>
+              </w:rPr>
+              <w:tab/>
+            </w:r>
+            <w:r>
+              <w:rPr>
+                <w:noProof/>
+                <w:webHidden/>
+              </w:rPr>
+              <w:fldChar w:fldCharType="begin"/>
+            </w:r>
+            <w:r>
+              <w:rPr>
+                <w:noProof/>
+                <w:webHidden/>
+              </w:rPr>
+              <w:instrText xml:space="preserve"> PAGEREF _Toc239355533 \h </w:instrText>
+            </w:r>
+            <w:r>
+              <w:rPr>
+                <w:noProof/>
+                <w:webHidden/>
+              </w:rPr>
+            </w:r>
+            <w:r>
+              <w:rPr>
+                <w:noProof/>
+                <w:webHidden/>
+              </w:rPr>
+              <w:fldChar w:fldCharType="separate"/>
+            </w:r>
+            <w:r>
+              <w:rPr>
+                <w:noProof/>
+                <w:webHidden/>
+              </w:rPr>
+              <w:t>4</w:t>
+            </w:r>
+            <w:r>
+              <w:rPr>
+                <w:noProof/>
+                <w:webHidden/>
+              </w:rPr>
+              <w:fldChar w:fldCharType="end"/>
+            </w:r>
+          </w:hyperlink>
+        </w:p>
+        <w:p>
+          <w:pPr>
+            <w:pStyle w:val="TDC3"/>
+            <w:tabs>
+              <w:tab w:val="right" w:leader="dot" w:pos="9395"/>
+            </w:tabs>
+            <w:rPr>
+              <w:rFonts w:eastAsiaTheme="minorEastAsia"/>
+              <w:noProof/>
+              <w:lang w:eastAsia="es-CL"/>
+            </w:rPr>
+          </w:pPr>
+          <w:hyperlink w:anchor="_Toc239355534" w:history="1">
+            <w:r>
+              <w:rPr>
+                <w:rStyle w:val="Hipervnculo"/>
+                <w:noProof/>
+              </w:rPr>
+              <w:t>1 Objetivo General</w:t>
+            </w:r>
+            <w:r>
+              <w:rPr>
+                <w:noProof/>
+                <w:webHidden/>
+              </w:rPr>
+              <w:tab/>
+            </w:r>
+            <w:r>
+              <w:rPr>
+                <w:noProof/>
+                <w:webHidden/>
+              </w:rPr>
+              <w:fldChar w:fldCharType="begin"/>
+            </w:r>
+            <w:r>
+              <w:rPr>
+                <w:noProof/>
+                <w:webHidden/>
+              </w:rPr>
+              <w:instrText xml:space="preserve"> PAGEREF _Toc239355534 \h </w:instrText>
+            </w:r>
+            <w:r>
+              <w:rPr>
+                <w:noProof/>
+                <w:webHidden/>
+              </w:rPr>
+            </w:r>
+            <w:r>
+              <w:rPr>
+                <w:noProof/>
+                <w:webHidden/>
+              </w:rPr>
+              <w:fldChar w:fldCharType="separate"/>
+            </w:r>
+            <w:r>
+              <w:rPr>
+                <w:noProof/>
+                <w:webHidden/>
+              </w:rPr>
+              <w:t>4</w:t>
+            </w:r>
+            <w:r>
+              <w:rPr>
+                <w:noProof/>
+                <w:webHidden/>
+              </w:rPr>
+              <w:fldChar w:fldCharType="end"/>
+            </w:r>
+          </w:hyperlink>
+        </w:p>
+        <w:p>
+          <w:pPr>
+            <w:pStyle w:val="TDC3"/>
+            <w:tabs>
+              <w:tab w:val="right" w:leader="dot" w:pos="9395"/>
+            </w:tabs>
+            <w:rPr>
+              <w:rFonts w:eastAsiaTheme="minorEastAsia"/>
+              <w:noProof/>
+              <w:lang w:eastAsia="es-CL"/>
+            </w:rPr>
+          </w:pPr>
+          <w:hyperlink w:anchor="_Toc239355535" w:history="1">
+            <w:r>
+              <w:rPr>
+                <w:rStyle w:val="Hipervnculo"/>
+                <w:noProof/>
+              </w:rPr>
+              <w:t>1 Objetivo Especifico</w:t>
+            </w:r>
+            <w:r>
+              <w:rPr>
+                <w:noProof/>
+                <w:webHidden/>
+              </w:rPr>
+              <w:tab/>
+            </w:r>
+            <w:r>
+              <w:rPr>
+                <w:noProof/>
+                <w:webHidden/>
+              </w:rPr>
+              <w:fldChar w:fldCharType="begin"/>
+            </w:r>
+            <w:r>
+              <w:rPr>
+                <w:noProof/>
+                <w:webHidden/>
+              </w:rPr>
+              <w:instrText xml:space="preserve"> PAGEREF _Toc239355535 \h </w:instrText>
+            </w:r>
+            <w:r>
+              <w:rPr>
+                <w:noProof/>
+                <w:webHidden/>
+              </w:rPr>
+            </w:r>
+            <w:r>
+              <w:rPr>
+                <w:noProof/>
+                <w:webHidden/>
+              </w:rPr>
+              <w:fldChar w:fldCharType="separate"/>
+            </w:r>
+            <w:r>
+              <w:rPr>
+                <w:noProof/>
+                <w:webHidden/>
+              </w:rPr>
+              <w:t>4</w:t>
             </w:r>
             <w:r>
               <w:rPr>
@@ -919,7 +1212,7 @@
       <w:bookmarkStart w:id="0" w:name="_Ref239347227"/>
       <w:bookmarkStart w:id="1" w:name="_Ref239347460"/>
       <w:bookmarkStart w:id="2" w:name="_Toc239354244"/>
-      <w:bookmarkStart w:id="3" w:name="_Toc239354373"/>
+      <w:bookmarkStart w:id="3" w:name="_Toc239355520"/>
       <w:r>
         <w:lastRenderedPageBreak/>
         <w:t xml:space="preserve">Capítulo </w:t>
@@ -937,7 +1230,7 @@
         <w:pStyle w:val="Ttulo2"/>
       </w:pPr>
       <w:bookmarkStart w:id="4" w:name="_Toc239354245"/>
-      <w:bookmarkStart w:id="5" w:name="_Toc239354374"/>
+      <w:bookmarkStart w:id="5" w:name="_Toc239355521"/>
       <w:r>
         <w:t xml:space="preserve">1 </w:t>
       </w:r>
@@ -964,7 +1257,7 @@
         <w:pStyle w:val="Ttulo3"/>
       </w:pPr>
       <w:bookmarkStart w:id="6" w:name="_Toc239354246"/>
-      <w:bookmarkStart w:id="7" w:name="_Toc239354375"/>
+      <w:bookmarkStart w:id="7" w:name="_Toc239355522"/>
       <w:r>
         <w:t>1.1</w:t>
       </w:r>
@@ -1016,7 +1309,7 @@
       <w:pPr>
         <w:pStyle w:val="Ttulo4"/>
       </w:pPr>
-      <w:bookmarkStart w:id="8" w:name="_Toc239354376"/>
+      <w:bookmarkStart w:id="8" w:name="_Toc239355523"/>
       <w:r>
         <w:t>1.1.1</w:t>
       </w:r>
@@ -1081,7 +1374,7 @@
           <w:i w:val="0"/>
         </w:rPr>
       </w:pPr>
-      <w:bookmarkStart w:id="9" w:name="_Toc239354377"/>
+      <w:bookmarkStart w:id="9" w:name="_Toc239355524"/>
       <w:r>
         <w:rPr>
           <w:i w:val="0"/>
@@ -1114,7 +1407,7 @@
           <w:i w:val="0"/>
         </w:rPr>
       </w:pPr>
-      <w:bookmarkStart w:id="10" w:name="_Toc239354378"/>
+      <w:bookmarkStart w:id="10" w:name="_Toc239355525"/>
       <w:r>
         <w:rPr>
           <w:i w:val="0"/>
@@ -1156,7 +1449,7 @@
       <w:pPr>
         <w:pStyle w:val="Ttulo5"/>
       </w:pPr>
-      <w:bookmarkStart w:id="11" w:name="_Toc239354379"/>
+      <w:bookmarkStart w:id="11" w:name="_Toc239355526"/>
       <w:r>
         <w:t xml:space="preserve">1.1.3.1 </w:t>
       </w:r>
@@ -1180,7 +1473,7 @@
       <w:pPr>
         <w:pStyle w:val="Ttulo5"/>
       </w:pPr>
-      <w:bookmarkStart w:id="12" w:name="_Toc239354380"/>
+      <w:bookmarkStart w:id="12" w:name="_Toc239355527"/>
       <w:r>
         <w:t xml:space="preserve">1.1.3.2 </w:t>
       </w:r>
@@ -1198,7 +1491,7 @@
       <w:pPr>
         <w:pStyle w:val="Ttulo5"/>
       </w:pPr>
-      <w:bookmarkStart w:id="13" w:name="_Toc239354381"/>
+      <w:bookmarkStart w:id="13" w:name="_Toc239355528"/>
       <w:r>
         <w:t xml:space="preserve">1.1.3.3 </w:t>
       </w:r>
@@ -1216,7 +1509,7 @@
       <w:pPr>
         <w:pStyle w:val="Ttulo5"/>
       </w:pPr>
-      <w:bookmarkStart w:id="14" w:name="_Toc239354382"/>
+      <w:bookmarkStart w:id="14" w:name="_Toc239355529"/>
       <w:r>
         <w:t xml:space="preserve">1.1.3.4 </w:t>
       </w:r>
@@ -1234,7 +1527,7 @@
       <w:pPr>
         <w:pStyle w:val="Ttulo5"/>
       </w:pPr>
-      <w:bookmarkStart w:id="15" w:name="_Toc239354383"/>
+      <w:bookmarkStart w:id="15" w:name="_Toc239355530"/>
       <w:r>
         <w:t xml:space="preserve">1.1.3.5 </w:t>
       </w:r>
@@ -1279,7 +1572,7 @@
       <w:pPr>
         <w:pStyle w:val="Ttulo5"/>
       </w:pPr>
-      <w:bookmarkStart w:id="16" w:name="_Toc239354384"/>
+      <w:bookmarkStart w:id="16" w:name="_Toc239355531"/>
       <w:r>
         <w:t xml:space="preserve">1.1.3.6 </w:t>
       </w:r>
@@ -1297,8 +1590,68 @@
       <w:pPr>
         <w:pStyle w:val="Ttulo3"/>
       </w:pPr>
-      <w:r>
-        <w:t>1.2 Descripción de la empresa.</w:t>
+      <w:bookmarkStart w:id="17" w:name="_Toc239355532"/>
+    </w:p>
+    <w:p>
+      <w:pPr>
+        <w:pStyle w:val="Ttulo3"/>
+      </w:pPr>
+      <w:r>
+        <w:t>1.2 Descripción del problema</w:t>
+      </w:r>
+      <w:r>
+        <w:t>.</w:t>
+      </w:r>
+      <w:bookmarkEnd w:id="17"/>
+    </w:p>
+    <w:p/>
+    <w:p>
+      <w:r>
+        <w:t>Actualmente las empresas de servicio técnico poseen metodologías de trabajo</w:t>
+      </w:r>
+      <w:r>
+        <w:t xml:space="preserve"> que</w:t>
+      </w:r>
+      <w:r>
+        <w:t xml:space="preserve"> no son las más optimas para entregar un buen servicio al cliente, por ejemplo se puede apreciar que el tiempo de entrega  es extenso, no hay una comunicación directa con el cliente, los plazo se extienden, surgen problemas entre cliente y servicio, que derivan en denuncias, disconformidades y mala imagen de la empresa. </w:t>
+      </w:r>
+    </w:p>
+    <w:p>
+      <w:r>
+        <w:lastRenderedPageBreak/>
+        <w:t xml:space="preserve">Según lo expuesto anteriormente </w:t>
+      </w:r>
+      <w:r>
+        <w:t>esta forma de trabajo</w:t>
+      </w:r>
+      <w:r>
+        <w:t xml:space="preserve"> están realizadas de </w:t>
+      </w:r>
+      <w:r>
+        <w:t>manera</w:t>
+      </w:r>
+      <w:r>
+        <w:t xml:space="preserve"> ineficiente, muchas veces de </w:t>
+      </w:r>
+      <w:r>
+        <w:t>modo</w:t>
+      </w:r>
+      <w:r>
+        <w:t xml:space="preserve"> artesanal o intuitivas, sin manejar un marco de trabajo optimo</w:t>
+      </w:r>
+      <w:r>
+        <w:t xml:space="preserve"> ni</w:t>
+      </w:r>
+      <w:r>
+        <w:t xml:space="preserve"> tampoco un registro detallado de los procesos realizados durante el transcurso del desarrollo de las tareas de la empresa.</w:t>
+      </w:r>
+    </w:p>
+    <w:p>
+      <w:r>
+        <w:t>La mayoría de estas empresas son de tipo PYMES, no tienen la c</w:t>
+      </w:r>
+      <w:r>
+        <w:t>apacidad de obtener sistemas que permitan la asistencia de gestión de los procesos de la empresa y un presupuesto escaso para invertir en mejoras.</w:t>
       </w:r>
     </w:p>
     <w:p>
@@ -1310,10 +1663,12 @@
       <w:pPr>
         <w:pStyle w:val="Ttulo1"/>
       </w:pPr>
+      <w:bookmarkStart w:id="18" w:name="_Toc239355533"/>
       <w:r>
         <w:lastRenderedPageBreak/>
         <w:t>Capítulo II: Objetivos</w:t>
       </w:r>
+      <w:bookmarkEnd w:id="18"/>
     </w:p>
     <w:p>
       <w:pPr>
@@ -1327,17 +1682,21 @@
           <w:u w:val="single"/>
         </w:rPr>
       </w:pPr>
+      <w:bookmarkStart w:id="19" w:name="_Toc239355534"/>
       <w:r>
         <w:t>1 Objetivo General</w:t>
       </w:r>
+      <w:bookmarkEnd w:id="19"/>
     </w:p>
     <w:p>
       <w:pPr>
         <w:pStyle w:val="Ttulo3"/>
       </w:pPr>
+      <w:bookmarkStart w:id="20" w:name="_Toc239355535"/>
       <w:r>
         <w:t>1 Objetivo Especifico</w:t>
       </w:r>
+      <w:bookmarkEnd w:id="20"/>
     </w:p>
     <w:p/>
     <w:p/>
@@ -1357,7 +1716,7 @@
 
 <file path=word/endnotes.xml><?xml version="1.0" encoding="utf-8"?>
 <w:endnotes xmlns:ve="http://schemas.openxmlformats.org/markup-compatibility/2006" xmlns:o="urn:schemas-microsoft-com:office:office" xmlns:r="http://schemas.openxmlformats.org/officeDocument/2006/relationships" xmlns:m="http://schemas.openxmlformats.org/officeDocument/2006/math" xmlns:v="urn:schemas-microsoft-com:vml" xmlns:wp="http://schemas.openxmlformats.org/drawingml/2006/wordprocessingDrawing" xmlns:w10="urn:schemas-microsoft-com:office:word" xmlns:w="http://schemas.openxmlformats.org/wordprocessingml/2006/main" xmlns:wne="http://schemas.microsoft.com/office/word/2006/wordml">
-  <w:endnote w:type="separator" w:id="-1">
+  <w:endnote w:type="separator" w:id="0">
     <w:p>
       <w:pPr>
         <w:spacing w:after="0" w:line="240" w:lineRule="auto"/>
@@ -1367,7 +1726,7 @@
       </w:r>
     </w:p>
   </w:endnote>
-  <w:endnote w:type="continuationSeparator" w:id="0">
+  <w:endnote w:type="continuationSeparator" w:id="1">
     <w:p>
       <w:pPr>
         <w:spacing w:after="0" w:line="240" w:lineRule="auto"/>
@@ -1407,7 +1766,7 @@
             <w:rPr>
               <w:noProof/>
             </w:rPr>
-            <w:t>3</w:t>
+            <w:t>4</w:t>
           </w:r>
         </w:fldSimple>
       </w:sdtContent>
@@ -1423,7 +1782,7 @@
 
 <file path=word/footnotes.xml><?xml version="1.0" encoding="utf-8"?>
 <w:footnotes xmlns:ve="http://schemas.openxmlformats.org/markup-compatibility/2006" xmlns:o="urn:schemas-microsoft-com:office:office" xmlns:r="http://schemas.openxmlformats.org/officeDocument/2006/relationships" xmlns:m="http://schemas.openxmlformats.org/officeDocument/2006/math" xmlns:v="urn:schemas-microsoft-com:vml" xmlns:wp="http://schemas.openxmlformats.org/drawingml/2006/wordprocessingDrawing" xmlns:w10="urn:schemas-microsoft-com:office:word" xmlns:w="http://schemas.openxmlformats.org/wordprocessingml/2006/main" xmlns:wne="http://schemas.microsoft.com/office/word/2006/wordml">
-  <w:footnote w:type="separator" w:id="-1">
+  <w:footnote w:type="separator" w:id="0">
     <w:p>
       <w:pPr>
         <w:spacing w:after="0" w:line="240" w:lineRule="auto"/>
@@ -1433,7 +1792,7 @@
       </w:r>
     </w:p>
   </w:footnote>
-  <w:footnote w:type="continuationSeparator" w:id="0">
+  <w:footnote w:type="continuationSeparator" w:id="1">
     <w:p>
       <w:pPr>
         <w:spacing w:after="0" w:line="240" w:lineRule="auto"/>

</xml_diff>

<commit_message>
se agrego objetivo general
</commit_message>
<xml_diff>
--- a/sigset/documentos/Seminario/Informe seminario.docx
+++ b/sigset/documentos/Seminario/Informe seminario.docx
@@ -1768,16 +1768,13 @@
       <w:bookmarkEnd w:id="20"/>
     </w:p>
     <w:p>
-      <w:pPr>
-        <w:rPr>
-          <w:u w:val="single"/>
-        </w:rPr>
-      </w:pPr>
       <w:r>
         <w:t>El objetivo de este proyecto es proporcionar una solución eficiente para los prob</w:t>
       </w:r>
-    </w:p>
-    <w:p/>
+      <w:r>
+        <w:t>lemas que poseen las empresas de servicio técnico, principalmente se encuentra en reducir los tiempos en el ciclo de reparación del articulo ingresado, balancear la carga de trabajo para los técnicos, optimizar las tareas criticas en los procesos de la organización y obtener información en tiempo real de estos. Con lo anterior se busca mejorar la calidad de servicio que se entrega al cliente y aumentar la capacidad para una mayor demanda de estos.</w:t>
+      </w:r>
+    </w:p>
     <w:p>
       <w:pPr>
         <w:pStyle w:val="Ttulo4"/>
@@ -1800,6 +1797,7 @@
       </w:r>
       <w:bookmarkEnd w:id="21"/>
     </w:p>
+    <w:p/>
     <w:p/>
     <w:p/>
     <w:p/>
@@ -1818,7 +1816,7 @@
 
 <file path=word/endnotes.xml><?xml version="1.0" encoding="utf-8"?>
 <w:endnotes xmlns:ve="http://schemas.openxmlformats.org/markup-compatibility/2006" xmlns:o="urn:schemas-microsoft-com:office:office" xmlns:r="http://schemas.openxmlformats.org/officeDocument/2006/relationships" xmlns:m="http://schemas.openxmlformats.org/officeDocument/2006/math" xmlns:v="urn:schemas-microsoft-com:vml" xmlns:wp="http://schemas.openxmlformats.org/drawingml/2006/wordprocessingDrawing" xmlns:w10="urn:schemas-microsoft-com:office:word" xmlns:w="http://schemas.openxmlformats.org/wordprocessingml/2006/main" xmlns:wne="http://schemas.microsoft.com/office/word/2006/wordml">
-  <w:endnote w:type="separator" w:id="-1">
+  <w:endnote w:type="separator" w:id="0">
     <w:p>
       <w:pPr>
         <w:spacing w:after="0" w:line="240" w:lineRule="auto"/>
@@ -1828,7 +1826,7 @@
       </w:r>
     </w:p>
   </w:endnote>
-  <w:endnote w:type="continuationSeparator" w:id="0">
+  <w:endnote w:type="continuationSeparator" w:id="1">
     <w:p>
       <w:pPr>
         <w:spacing w:after="0" w:line="240" w:lineRule="auto"/>
@@ -1884,7 +1882,7 @@
 
 <file path=word/footnotes.xml><?xml version="1.0" encoding="utf-8"?>
 <w:footnotes xmlns:ve="http://schemas.openxmlformats.org/markup-compatibility/2006" xmlns:o="urn:schemas-microsoft-com:office:office" xmlns:r="http://schemas.openxmlformats.org/officeDocument/2006/relationships" xmlns:m="http://schemas.openxmlformats.org/officeDocument/2006/math" xmlns:v="urn:schemas-microsoft-com:vml" xmlns:wp="http://schemas.openxmlformats.org/drawingml/2006/wordprocessingDrawing" xmlns:w10="urn:schemas-microsoft-com:office:word" xmlns:w="http://schemas.openxmlformats.org/wordprocessingml/2006/main" xmlns:wne="http://schemas.microsoft.com/office/word/2006/wordml">
-  <w:footnote w:type="separator" w:id="-1">
+  <w:footnote w:type="separator" w:id="0">
     <w:p>
       <w:pPr>
         <w:spacing w:after="0" w:line="240" w:lineRule="auto"/>
@@ -1894,7 +1892,7 @@
       </w:r>
     </w:p>
   </w:footnote>
-  <w:footnote w:type="continuationSeparator" w:id="0">
+  <w:footnote w:type="continuationSeparator" w:id="1">
     <w:p>
       <w:pPr>
         <w:spacing w:after="0" w:line="240" w:lineRule="auto"/>

</xml_diff>

<commit_message>
arreglado sangria en solucion
</commit_message>
<xml_diff>
--- a/sigset/documentos/Seminario/Informe seminario.docx
+++ b/sigset/documentos/Seminario/Informe seminario.docx
@@ -2442,23 +2442,51 @@
         <w:jc w:val="both"/>
       </w:pPr>
       <w:r>
-        <w:t>Según la descripción del problema y el tipo de empresas clientes, el proyecto tendrá las características de un “Software as a Service” (SaaS), lo que significa que se proveerá de sistema como un servicio externo a la empresa donde esta organización  solo se preocupara de consumir el sistema, en ningún caso del desarrollo, mantención o reparación de este. La empresa cliente deberá ser responsable de poseer dispositivos que se conecten vía internet al sistema, además de la configuración y administración básica del sistema para que se acomode y personalice a las características de la empresa, por ejemplo, logo y nombre corporativo, usuarios, definición de contrato, normativas internas, etc.</w:t>
-      </w:r>
-    </w:p>
-    <w:p>
-      <w:pPr>
-        <w:jc w:val="both"/>
-      </w:pPr>
-      <w:r>
-        <w:br/>
+        <w:t xml:space="preserve">Según la descripción del problema y el tipo de empresas clientes, el proyecto tendrá las características de un “Software as a </w:t>
+      </w:r>
+      <w:proofErr w:type="spellStart"/>
+      <w:r>
+        <w:t>Service</w:t>
+      </w:r>
+      <w:proofErr w:type="spellEnd"/>
+      <w:r>
+        <w:t>” (</w:t>
+      </w:r>
+      <w:proofErr w:type="spellStart"/>
+      <w:r>
+        <w:t>SaaS</w:t>
+      </w:r>
+      <w:proofErr w:type="spellEnd"/>
+      <w:r>
+        <w:t>), lo que significa que se proveerá de sistema como un servicio externo a la empresa donde esta organización  solo se preocupara de consumir el sistema, en ningún caso del desarrollo, mantención o reparación de este. La empresa cliente deberá ser responsable de poseer dispositivos que se conecten vía internet al sistema, además de la configuración y administración básica del sistema para que se acomode y personalice a las características de la empresa, por ejemplo, logo y nombre corporativo, usuarios, definición de contrato, normativas internas, etc.</w:t>
+      </w:r>
+    </w:p>
+    <w:p>
+      <w:pPr>
+        <w:jc w:val="both"/>
+      </w:pPr>
+      <w:r>
+        <w:tab/>
+      </w:r>
+      <w:r>
         <w:t>Una característica importante es que el sistema será evolutivo (modular) y crecerá según demanda de nuevas opciones y mejoras que el o los clientes requieran.</w:t>
       </w:r>
       <w:r>
         <w:br/>
         <w:t>El proyecto es un sistema para el control de flujos de procesos de un servicio técnico electrónico. Para este procedimiento el sistema deberá permitir registrar los artículos que ingresan al servicio y administrar de manera eficiente la carga de trabajo para los técnicos.</w:t>
       </w:r>
+    </w:p>
+    <w:p>
+      <w:pPr>
+        <w:jc w:val="both"/>
+      </w:pPr>
       <w:r>
         <w:br/>
+      </w:r>
+      <w:r>
+        <w:tab/>
+      </w:r>
+      <w:r>
         <w:t>En el registro de artículos que ingresan al servicio técnico deberá ser un mantenedor de órdenes de trabajo, además debe contar con un flujo de trabajo manejado por estados, los cuales indicarán la situación actual dentro del servicio.</w:t>
       </w:r>
       <w:r>
@@ -2467,13 +2495,14 @@
       </w:r>
       <w:r>
         <w:br/>
-        <w:t>Para el registro de órdenes de trabajo el sistema debe permitir registrar todos los datos necesarios para identificar el artículo, además debe permitir realizar el flujo de trabajo de manera ordenada, y dependiente de los diferentes perfiles de usuarios con las autorizaciones correspondientes. Para el cambio de estados será responsabilidad de cada actor dentro del flujo de trabajo cumplir la labor de actualizar el estado correspondiente del artículo. Se restringirán los accesos definiendo los perfiles correspondientes que serán usados en el sistema y los estados también se regirán por el mismo modelo se asociaran a los perfiles. Para lograr el ajuste de cada perfil, el sistema debe permitir la configuración de perfiles con los permisos correspondientes. El sistema debe permitir agregar y modificar los estados actuales.</w:t>
+        <w:t xml:space="preserve">Para el registro de órdenes de trabajo el sistema debe permitir registrar todos los datos necesarios para identificar el artículo, además debe permitir realizar el flujo de trabajo de manera ordenada, y dependiente de los diferentes perfiles de usuarios con las autorizaciones correspondientes. Para el cambio de estados será responsabilidad de cada actor dentro del flujo de trabajo cumplir la labor de actualizar el estado correspondiente del artículo. Se restringirán los accesos definiendo los perfiles correspondientes que serán usados en el sistema y los estados también se regirán por el mismo modelo se asociaran a los perfiles. Para lograr el ajuste de cada perfil, el sistema debe permitir la configuración de perfiles con los permisos correspondientes. El </w:t>
+      </w:r>
+      <w:r>
+        <w:lastRenderedPageBreak/>
+        <w:t>sistema debe permitir agregar y modificar los estados actuales.</w:t>
       </w:r>
       <w:r>
         <w:br/>
-      </w:r>
-      <w:r>
-        <w:lastRenderedPageBreak/>
         <w:t>Para la asignación de carga de trabajo para los técnicos el sistema permitirá asignar diferentes especialidades y dependiendo de sus habilidades se diferenciaran en niveles para la asignación de trabajo.</w:t>
       </w:r>
     </w:p>
@@ -2579,7 +2608,7 @@
 
 <file path=word/endnotes.xml><?xml version="1.0" encoding="utf-8"?>
 <w:endnotes xmlns:ve="http://schemas.openxmlformats.org/markup-compatibility/2006" xmlns:o="urn:schemas-microsoft-com:office:office" xmlns:r="http://schemas.openxmlformats.org/officeDocument/2006/relationships" xmlns:m="http://schemas.openxmlformats.org/officeDocument/2006/math" xmlns:v="urn:schemas-microsoft-com:vml" xmlns:wp="http://schemas.openxmlformats.org/drawingml/2006/wordprocessingDrawing" xmlns:w10="urn:schemas-microsoft-com:office:word" xmlns:w="http://schemas.openxmlformats.org/wordprocessingml/2006/main" xmlns:wne="http://schemas.microsoft.com/office/word/2006/wordml">
-  <w:endnote w:type="separator" w:id="-1">
+  <w:endnote w:type="separator" w:id="0">
     <w:p>
       <w:pPr>
         <w:spacing w:after="0" w:line="240" w:lineRule="auto"/>
@@ -2589,7 +2618,7 @@
       </w:r>
     </w:p>
   </w:endnote>
-  <w:endnote w:type="continuationSeparator" w:id="0">
+  <w:endnote w:type="continuationSeparator" w:id="1">
     <w:p>
       <w:pPr>
         <w:spacing w:after="0" w:line="240" w:lineRule="auto"/>
@@ -2629,7 +2658,7 @@
             <w:rPr>
               <w:noProof/>
             </w:rPr>
-            <w:t>1</w:t>
+            <w:t>8</w:t>
           </w:r>
         </w:fldSimple>
       </w:sdtContent>
@@ -2645,7 +2674,7 @@
 
 <file path=word/footnotes.xml><?xml version="1.0" encoding="utf-8"?>
 <w:footnotes xmlns:ve="http://schemas.openxmlformats.org/markup-compatibility/2006" xmlns:o="urn:schemas-microsoft-com:office:office" xmlns:r="http://schemas.openxmlformats.org/officeDocument/2006/relationships" xmlns:m="http://schemas.openxmlformats.org/officeDocument/2006/math" xmlns:v="urn:schemas-microsoft-com:vml" xmlns:wp="http://schemas.openxmlformats.org/drawingml/2006/wordprocessingDrawing" xmlns:w10="urn:schemas-microsoft-com:office:word" xmlns:w="http://schemas.openxmlformats.org/wordprocessingml/2006/main" xmlns:wne="http://schemas.microsoft.com/office/word/2006/wordml">
-  <w:footnote w:type="separator" w:id="-1">
+  <w:footnote w:type="separator" w:id="0">
     <w:p>
       <w:pPr>
         <w:spacing w:after="0" w:line="240" w:lineRule="auto"/>
@@ -2655,7 +2684,7 @@
       </w:r>
     </w:p>
   </w:footnote>
-  <w:footnote w:type="continuationSeparator" w:id="0">
+  <w:footnote w:type="continuationSeparator" w:id="1">
     <w:p>
       <w:pPr>
         <w:spacing w:after="0" w:line="240" w:lineRule="auto"/>
@@ -2737,15 +2766,14 @@
         </wp:anchor>
       </w:drawing>
     </w:r>
-    <w:r>
-      <w:fldChar w:fldCharType="begin"/>
-    </w:r>
-    <w:r>
-      <w:instrText xml:space="preserve"> STYLEREF  "Título 1"  \* MERGEFORMAT </w:instrText>
-    </w:r>
-    <w:r>
-      <w:fldChar w:fldCharType="end"/>
-    </w:r>
+    <w:fldSimple w:instr=" STYLEREF  &quot;Título 1&quot;  \* MERGEFORMAT ">
+      <w:r>
+        <w:rPr>
+          <w:noProof/>
+        </w:rPr>
+        <w:t>Capítulo II: Desarrollo del Tema</w:t>
+      </w:r>
+    </w:fldSimple>
   </w:p>
 </w:hdr>
 </file>

</xml_diff>